<commit_message>
Aggiunta storia, stanze, mappa, oggetti, nuovi comandi
</commit_message>
<xml_diff>
--- a/Avventura.docx
+++ b/Avventura.docx
@@ -819,15 +819,24 @@
                         <w:txbxContent>
                           <w:p>
                             <w:r>
-                              <w:t>[Scendendo verso la scalinata] Ti trovi in un grosso atrio di ingresso, puoi notare un enorme porta aperta dove si intravede il giardino. Il luogo è affollato di guardie che controllano la situazione. Vedi un enorme scalinata che porta al piano superiore e</w:t>
+                              <w:t>[Scendendo verso la scalinata] Ti trovi in un grosso atrio di ingresso, puoi notare un enorme porta aperta dove si intravede il giardino. Il luogo è affollato di guardie che controllano la situazione. Vedi</w:t>
+                            </w:r>
+                            <w:r>
+                              <w:t xml:space="preserve"> a nord</w:t>
+                            </w:r>
+                            <w:r>
+                              <w:t xml:space="preserve"> un enorme scalinata che porta al piano superiore</w:t>
+                            </w:r>
+                            <w:r>
+                              <w:t xml:space="preserve"> e a ovest le celle </w:t>
                             </w:r>
                             <w:proofErr w:type="gramStart"/>
                             <w:r>
-                              <w:t xml:space="preserve"> ….</w:t>
+                              <w:t>degl’altri</w:t>
                             </w:r>
                             <w:proofErr w:type="gramEnd"/>
                             <w:r>
-                              <w:t>.</w:t>
+                              <w:t xml:space="preserve"> detenuti. L’atrio si estende ancora verso sud. </w:t>
                             </w:r>
                           </w:p>
                         </w:txbxContent>
@@ -851,15 +860,24 @@
                   <w:txbxContent>
                     <w:p>
                       <w:r>
-                        <w:t>[Scendendo verso la scalinata] Ti trovi in un grosso atrio di ingresso, puoi notare un enorme porta aperta dove si intravede il giardino. Il luogo è affollato di guardie che controllano la situazione. Vedi un enorme scalinata che porta al piano superiore e</w:t>
+                        <w:t>[Scendendo verso la scalinata] Ti trovi in un grosso atrio di ingresso, puoi notare un enorme porta aperta dove si intravede il giardino. Il luogo è affollato di guardie che controllano la situazione. Vedi</w:t>
+                      </w:r>
+                      <w:r>
+                        <w:t xml:space="preserve"> a nord</w:t>
+                      </w:r>
+                      <w:r>
+                        <w:t xml:space="preserve"> un enorme scalinata che porta al piano superiore</w:t>
+                      </w:r>
+                      <w:r>
+                        <w:t xml:space="preserve"> e a ovest le celle </w:t>
                       </w:r>
                       <w:proofErr w:type="gramStart"/>
                       <w:r>
-                        <w:t xml:space="preserve"> ….</w:t>
+                        <w:t>degl’altri</w:t>
                       </w:r>
                       <w:proofErr w:type="gramEnd"/>
                       <w:r>
-                        <w:t>.</w:t>
+                        <w:t xml:space="preserve"> detenuti. L’atrio si estende ancora verso sud. </w:t>
                       </w:r>
                     </w:p>
                   </w:txbxContent>
@@ -1019,12 +1037,7 @@
     </w:p>
     <w:p>
       <w:r>
-        <w:t xml:space="preserve">[Affrontali] = Sai benissimo che in un carcere non si possono comprare panchine e ti avvicini nuovamente con l’intendo di prendere l’oggetto. Il gruppetto ti blocca e il più grosso di loro ti tira un pugno contro il viso… </w:t>
-      </w:r>
-    </w:p>
-    <w:p>
-      <w:r>
-        <w:t>Perdendo i sensi non ti ricordi più nulla e ti svegli in infermeria.</w:t>
+        <w:t>[Affrontali] = Sai benissimo che in un carcere non si possono comprare panchine e ti avvicini nuovamente con l’intendo di prendere l’oggetto. Il gruppetto ti blocca e il più grosso di loro ti tira un pugno contro il viso… Perdendo i sensi non ti ricordi più nulla e ti svegli in infermeria.</w:t>
       </w:r>
     </w:p>
     <w:p>
@@ -1069,16 +1082,7 @@
     </w:p>
     <w:p>
       <w:r>
-        <w:t xml:space="preserve">[guarda lavagna] = </w:t>
-      </w:r>
-      <w:r>
-        <w:t xml:space="preserve">vedi scritto tante ricette tra cui </w:t>
-      </w:r>
-      <w:r>
-        <w:t>quella</w:t>
-      </w:r>
-      <w:r>
-        <w:t xml:space="preserve"> per creare l’acido </w:t>
+        <w:t xml:space="preserve">[guarda lavagna] = vedi scritto tante ricette tra cui quella per creare l’acido </w:t>
       </w:r>
       <w:proofErr w:type="spellStart"/>
       <w:r>
@@ -1086,10 +1090,7 @@
       </w:r>
       <w:proofErr w:type="spellEnd"/>
       <w:r>
-        <w:t>!</w:t>
-      </w:r>
-      <w:r>
-        <w:t xml:space="preserve"> </w:t>
+        <w:t xml:space="preserve">! </w:t>
       </w:r>
     </w:p>
     <w:p>
@@ -1477,10 +1478,7 @@
         <w:t xml:space="preserve"> </w:t>
       </w:r>
       <w:r>
-        <w:t xml:space="preserve">Sei riuscito ad entrare nel condotto, </w:t>
-      </w:r>
-      <w:r>
-        <w:t>strisci piano cercando di fare meno rumore possibile. Ci sono molte ragnatele e il condotto sembra non utilizzato, cerca di fare veloce in modo da non risultare assente all’appello!</w:t>
+        <w:t>Sei riuscito ad entrare nel condotto, strisci piano cercando di fare meno rumore possibile. Ci sono molte ragnatele e il condotto sembra non utilizzato, cerca di fare veloce in modo da non risultare assente all’appello!</w:t>
       </w:r>
     </w:p>
     <w:p>
@@ -1830,19 +1828,7 @@
     </w:p>
     <w:p>
       <w:r>
-        <w:t xml:space="preserve">[corridoio est] = </w:t>
-      </w:r>
-      <w:r>
-        <w:t xml:space="preserve">prosegui nel corridoio a </w:t>
-      </w:r>
-      <w:r>
-        <w:t>est</w:t>
-      </w:r>
-      <w:r>
-        <w:t xml:space="preserve">, ci sono tante celle chiuse di prigionieri in isolamento. Provi a gridare (ma non troppo), </w:t>
-      </w:r>
-      <w:r>
-        <w:t>senti un mormorio in lontananza!</w:t>
+        <w:t>[corridoio est] = prosegui nel corridoio a est, ci sono tante celle chiuse di prigionieri in isolamento. Provi a gridare (ma non troppo), senti un mormorio in lontananza!</w:t>
       </w:r>
     </w:p>
     <w:p>
@@ -1865,7 +1851,13 @@
     </w:p>
     <w:p>
       <w:r>
-        <w:t>[entri nella cella] = Sei nella cella di tuo fratello, l’aspetto della cella è ripugnante, vedi solo un piccolo lavandino e un water e un letto in legno che sembra scomodissimo. Di fronte a te</w:t>
+        <w:t xml:space="preserve">[entri nella cella] = Sei nella cella di tuo fratello, l’aspetto della cella è ripugnante, </w:t>
+      </w:r>
+      <w:r>
+        <w:t>V</w:t>
+      </w:r>
+      <w:r>
+        <w:t>edi solo un piccolo lavandino e un water e un letto in legno che sembra scomodissimo. Di fronte a te</w:t>
       </w:r>
       <w:r>
         <w:t xml:space="preserve">, </w:t>
@@ -1991,10 +1983,7 @@
     </w:p>
     <w:p>
       <w:r>
-        <w:t xml:space="preserve">[guarda lavagna] = vedi scritto tante </w:t>
-      </w:r>
-      <w:r>
-        <w:t xml:space="preserve">ricette tra cui quella per creare l’acido </w:t>
+        <w:t xml:space="preserve">[guarda lavagna] = vedi scritto tante ricette tra cui quella per creare l’acido </w:t>
       </w:r>
       <w:proofErr w:type="spellStart"/>
       <w:r>
@@ -2007,25 +1996,7 @@
     </w:p>
     <w:p>
       <w:r>
-        <w:t xml:space="preserve">[guarda finestra] = </w:t>
-      </w:r>
-      <w:r>
-        <w:t>La finestra è sbarrata</w:t>
-      </w:r>
-      <w:r>
-        <w:t xml:space="preserve"> e</w:t>
-      </w:r>
-      <w:r>
-        <w:t xml:space="preserve"> non sembra possibile aprirla!</w:t>
-      </w:r>
-      <w:r>
-        <w:t xml:space="preserve"> </w:t>
-      </w:r>
-      <w:r>
-        <w:t>Puoi notare un lungo cavo che porta fino al muro della prigione!</w:t>
-      </w:r>
-      <w:r>
-        <w:t xml:space="preserve"> (senza acido) </w:t>
+        <w:t xml:space="preserve">[guarda finestra] = La finestra è sbarrata e non sembra possibile aprirla! Puoi notare un lungo cavo che porta fino al muro della prigione! (senza acido) </w:t>
       </w:r>
     </w:p>
     <w:p>
@@ -2048,6 +2019,590 @@
       <w:r>
         <w:t xml:space="preserve">COMPLIMENTI HAI VINTO! </w:t>
       </w:r>
+    </w:p>
+    <w:p/>
+    <w:p>
+      <w:pPr>
+        <w:shd w:val="clear" w:color="auto" w:fill="2B2B2B"/>
+        <w:tabs>
+          <w:tab w:val="left" w:pos="916"/>
+          <w:tab w:val="left" w:pos="1832"/>
+          <w:tab w:val="left" w:pos="2748"/>
+          <w:tab w:val="left" w:pos="3664"/>
+          <w:tab w:val="left" w:pos="4580"/>
+          <w:tab w:val="left" w:pos="5496"/>
+          <w:tab w:val="left" w:pos="6412"/>
+          <w:tab w:val="left" w:pos="7328"/>
+          <w:tab w:val="left" w:pos="8244"/>
+          <w:tab w:val="left" w:pos="9160"/>
+          <w:tab w:val="left" w:pos="10076"/>
+          <w:tab w:val="left" w:pos="10992"/>
+          <w:tab w:val="left" w:pos="11908"/>
+          <w:tab w:val="left" w:pos="12824"/>
+          <w:tab w:val="left" w:pos="13740"/>
+          <w:tab w:val="left" w:pos="14656"/>
+        </w:tabs>
+        <w:spacing w:after="0" w:line="240" w:lineRule="auto"/>
+        <w:rPr>
+          <w:rFonts w:ascii="Consolas" w:eastAsia="Times New Roman" w:hAnsi="Consolas" w:cs="Courier New"/>
+          <w:color w:val="A9B7C6"/>
+          <w:sz w:val="20"/>
+          <w:szCs w:val="20"/>
+          <w:lang w:eastAsia="it-IT"/>
+        </w:rPr>
+      </w:pPr>
+      <w:r>
+        <w:rPr>
+          <w:rFonts w:ascii="Consolas" w:eastAsia="Times New Roman" w:hAnsi="Consolas" w:cs="Courier New"/>
+          <w:color w:val="808080"/>
+          <w:sz w:val="20"/>
+          <w:szCs w:val="20"/>
+          <w:lang w:eastAsia="it-IT"/>
+        </w:rPr>
+        <w:t>//Descrizione sud atrio</w:t>
+      </w:r>
+      <w:r>
+        <w:rPr>
+          <w:rFonts w:ascii="Consolas" w:eastAsia="Times New Roman" w:hAnsi="Consolas" w:cs="Courier New"/>
+          <w:color w:val="808080"/>
+          <w:sz w:val="20"/>
+          <w:szCs w:val="20"/>
+          <w:lang w:eastAsia="it-IT"/>
+        </w:rPr>
+        <w:br/>
+      </w:r>
+      <w:r>
+        <w:rPr>
+          <w:rFonts w:ascii="Consolas" w:eastAsia="Times New Roman" w:hAnsi="Consolas" w:cs="Courier New"/>
+          <w:color w:val="A9B7C6"/>
+          <w:sz w:val="20"/>
+          <w:szCs w:val="20"/>
+          <w:lang w:eastAsia="it-IT"/>
+        </w:rPr>
+        <w:t xml:space="preserve">Room </w:t>
+      </w:r>
+      <w:proofErr w:type="spellStart"/>
+      <w:r>
+        <w:rPr>
+          <w:rFonts w:ascii="Consolas" w:eastAsia="Times New Roman" w:hAnsi="Consolas" w:cs="Courier New"/>
+          <w:color w:val="A9B7C6"/>
+          <w:sz w:val="20"/>
+          <w:szCs w:val="20"/>
+          <w:lang w:eastAsia="it-IT"/>
+        </w:rPr>
+        <w:t>south_lobby</w:t>
+      </w:r>
+      <w:proofErr w:type="spellEnd"/>
+      <w:r>
+        <w:rPr>
+          <w:rFonts w:ascii="Consolas" w:eastAsia="Times New Roman" w:hAnsi="Consolas" w:cs="Courier New"/>
+          <w:color w:val="A9B7C6"/>
+          <w:sz w:val="20"/>
+          <w:szCs w:val="20"/>
+          <w:lang w:eastAsia="it-IT"/>
+        </w:rPr>
+        <w:t xml:space="preserve"> = </w:t>
+      </w:r>
+      <w:r>
+        <w:rPr>
+          <w:rFonts w:ascii="Consolas" w:eastAsia="Times New Roman" w:hAnsi="Consolas" w:cs="Courier New"/>
+          <w:color w:val="CC7832"/>
+          <w:sz w:val="20"/>
+          <w:szCs w:val="20"/>
+          <w:lang w:eastAsia="it-IT"/>
+        </w:rPr>
+        <w:t xml:space="preserve">new </w:t>
+      </w:r>
+      <w:proofErr w:type="gramStart"/>
+      <w:r>
+        <w:rPr>
+          <w:rFonts w:ascii="Consolas" w:eastAsia="Times New Roman" w:hAnsi="Consolas" w:cs="Courier New"/>
+          <w:color w:val="A9B7C6"/>
+          <w:sz w:val="20"/>
+          <w:szCs w:val="20"/>
+          <w:lang w:eastAsia="it-IT"/>
+        </w:rPr>
+        <w:t>Room(</w:t>
+      </w:r>
+      <w:proofErr w:type="gramEnd"/>
+      <w:r>
+        <w:rPr>
+          <w:rFonts w:ascii="Consolas" w:eastAsia="Times New Roman" w:hAnsi="Consolas" w:cs="Courier New"/>
+          <w:color w:val="6897BB"/>
+          <w:sz w:val="20"/>
+          <w:szCs w:val="20"/>
+          <w:lang w:eastAsia="it-IT"/>
+        </w:rPr>
+        <w:t>43</w:t>
+      </w:r>
+      <w:r>
+        <w:rPr>
+          <w:rFonts w:ascii="Consolas" w:eastAsia="Times New Roman" w:hAnsi="Consolas" w:cs="Courier New"/>
+          <w:color w:val="CC7832"/>
+          <w:sz w:val="20"/>
+          <w:szCs w:val="20"/>
+          <w:lang w:eastAsia="it-IT"/>
+        </w:rPr>
+        <w:t xml:space="preserve">, </w:t>
+      </w:r>
+      <w:r>
+        <w:rPr>
+          <w:rFonts w:ascii="Consolas" w:eastAsia="Times New Roman" w:hAnsi="Consolas" w:cs="Courier New"/>
+          <w:color w:val="6A8759"/>
+          <w:sz w:val="20"/>
+          <w:szCs w:val="20"/>
+          <w:lang w:eastAsia="it-IT"/>
+        </w:rPr>
+        <w:t>"Atrio"</w:t>
+      </w:r>
+      <w:r>
+        <w:rPr>
+          <w:rFonts w:ascii="Consolas" w:eastAsia="Times New Roman" w:hAnsi="Consolas" w:cs="Courier New"/>
+          <w:color w:val="CC7832"/>
+          <w:sz w:val="20"/>
+          <w:szCs w:val="20"/>
+          <w:lang w:eastAsia="it-IT"/>
+        </w:rPr>
+        <w:t xml:space="preserve">, </w:t>
+      </w:r>
+      <w:r>
+        <w:rPr>
+          <w:rFonts w:ascii="Consolas" w:eastAsia="Times New Roman" w:hAnsi="Consolas" w:cs="Courier New"/>
+          <w:color w:val="6A8759"/>
+          <w:sz w:val="20"/>
+          <w:szCs w:val="20"/>
+          <w:lang w:eastAsia="it-IT"/>
+        </w:rPr>
+        <w:t xml:space="preserve">"Ti trovi a sud del grosso atrio di ingresso." </w:t>
+      </w:r>
+      <w:r>
+        <w:rPr>
+          <w:rFonts w:ascii="Consolas" w:eastAsia="Times New Roman" w:hAnsi="Consolas" w:cs="Courier New"/>
+          <w:color w:val="A9B7C6"/>
+          <w:sz w:val="20"/>
+          <w:szCs w:val="20"/>
+          <w:lang w:eastAsia="it-IT"/>
+        </w:rPr>
+        <w:t>+</w:t>
+      </w:r>
+      <w:r>
+        <w:rPr>
+          <w:rFonts w:ascii="Consolas" w:eastAsia="Times New Roman" w:hAnsi="Consolas" w:cs="Courier New"/>
+          <w:color w:val="A9B7C6"/>
+          <w:sz w:val="20"/>
+          <w:szCs w:val="20"/>
+          <w:lang w:eastAsia="it-IT"/>
+        </w:rPr>
+        <w:br/>
+        <w:t xml:space="preserve">        </w:t>
+      </w:r>
+      <w:r>
+        <w:rPr>
+          <w:rFonts w:ascii="Consolas" w:eastAsia="Times New Roman" w:hAnsi="Consolas" w:cs="Courier New"/>
+          <w:color w:val="6A8759"/>
+          <w:sz w:val="20"/>
+          <w:szCs w:val="20"/>
+          <w:lang w:eastAsia="it-IT"/>
+        </w:rPr>
+        <w:t>" Puoi notare che l'</w:t>
+      </w:r>
+      <w:proofErr w:type="spellStart"/>
+      <w:r>
+        <w:rPr>
+          <w:rFonts w:ascii="Consolas" w:eastAsia="Times New Roman" w:hAnsi="Consolas" w:cs="Courier New"/>
+          <w:color w:val="6A8759"/>
+          <w:sz w:val="20"/>
+          <w:szCs w:val="20"/>
+          <w:lang w:eastAsia="it-IT"/>
+        </w:rPr>
+        <w:t>altrio</w:t>
+      </w:r>
+      <w:proofErr w:type="spellEnd"/>
+      <w:r>
+        <w:rPr>
+          <w:rFonts w:ascii="Consolas" w:eastAsia="Times New Roman" w:hAnsi="Consolas" w:cs="Courier New"/>
+          <w:color w:val="6A8759"/>
+          <w:sz w:val="20"/>
+          <w:szCs w:val="20"/>
+          <w:lang w:eastAsia="it-IT"/>
+        </w:rPr>
+        <w:t xml:space="preserve"> prosegue sia a nord che a sud!"</w:t>
+      </w:r>
+      <w:r>
+        <w:rPr>
+          <w:rFonts w:ascii="Consolas" w:eastAsia="Times New Roman" w:hAnsi="Consolas" w:cs="Courier New"/>
+          <w:color w:val="A9B7C6"/>
+          <w:sz w:val="20"/>
+          <w:szCs w:val="20"/>
+          <w:lang w:eastAsia="it-IT"/>
+        </w:rPr>
+        <w:t>)</w:t>
+      </w:r>
+      <w:r>
+        <w:rPr>
+          <w:rFonts w:ascii="Consolas" w:eastAsia="Times New Roman" w:hAnsi="Consolas" w:cs="Courier New"/>
+          <w:color w:val="CC7832"/>
+          <w:sz w:val="20"/>
+          <w:szCs w:val="20"/>
+          <w:lang w:eastAsia="it-IT"/>
+        </w:rPr>
+        <w:t>;</w:t>
+      </w:r>
+      <w:r>
+        <w:rPr>
+          <w:rFonts w:ascii="Consolas" w:eastAsia="Times New Roman" w:hAnsi="Consolas" w:cs="Courier New"/>
+          <w:color w:val="CC7832"/>
+          <w:sz w:val="20"/>
+          <w:szCs w:val="20"/>
+          <w:lang w:eastAsia="it-IT"/>
+        </w:rPr>
+        <w:br/>
+      </w:r>
+      <w:proofErr w:type="spellStart"/>
+      <w:r>
+        <w:rPr>
+          <w:rFonts w:ascii="Consolas" w:eastAsia="Times New Roman" w:hAnsi="Consolas" w:cs="Courier New"/>
+          <w:color w:val="A9B7C6"/>
+          <w:sz w:val="20"/>
+          <w:szCs w:val="20"/>
+          <w:lang w:eastAsia="it-IT"/>
+        </w:rPr>
+        <w:t>south_lobby.setLook</w:t>
+      </w:r>
+      <w:proofErr w:type="spellEnd"/>
+      <w:r>
+        <w:rPr>
+          <w:rFonts w:ascii="Consolas" w:eastAsia="Times New Roman" w:hAnsi="Consolas" w:cs="Courier New"/>
+          <w:color w:val="A9B7C6"/>
+          <w:sz w:val="20"/>
+          <w:szCs w:val="20"/>
+          <w:lang w:eastAsia="it-IT"/>
+        </w:rPr>
+        <w:t>(</w:t>
+      </w:r>
+      <w:r>
+        <w:rPr>
+          <w:rFonts w:ascii="Consolas" w:eastAsia="Times New Roman" w:hAnsi="Consolas" w:cs="Courier New"/>
+          <w:color w:val="6A8759"/>
+          <w:sz w:val="20"/>
+          <w:szCs w:val="20"/>
+          <w:lang w:eastAsia="it-IT"/>
+        </w:rPr>
+        <w:t>"Puoi notare a ovest le celle chiuse dei detenuti e a est la palestra."</w:t>
+      </w:r>
+      <w:r>
+        <w:rPr>
+          <w:rFonts w:ascii="Consolas" w:eastAsia="Times New Roman" w:hAnsi="Consolas" w:cs="Courier New"/>
+          <w:color w:val="A9B7C6"/>
+          <w:sz w:val="20"/>
+          <w:szCs w:val="20"/>
+          <w:lang w:eastAsia="it-IT"/>
+        </w:rPr>
+        <w:t>)</w:t>
+      </w:r>
+      <w:r>
+        <w:rPr>
+          <w:rFonts w:ascii="Consolas" w:eastAsia="Times New Roman" w:hAnsi="Consolas" w:cs="Courier New"/>
+          <w:color w:val="CC7832"/>
+          <w:sz w:val="20"/>
+          <w:szCs w:val="20"/>
+          <w:lang w:eastAsia="it-IT"/>
+        </w:rPr>
+        <w:t>;</w:t>
+      </w:r>
+      <w:r>
+        <w:rPr>
+          <w:rFonts w:ascii="Consolas" w:eastAsia="Times New Roman" w:hAnsi="Consolas" w:cs="Courier New"/>
+          <w:color w:val="CC7832"/>
+          <w:sz w:val="20"/>
+          <w:szCs w:val="20"/>
+          <w:lang w:eastAsia="it-IT"/>
+        </w:rPr>
+        <w:br/>
+      </w:r>
+      <w:r>
+        <w:rPr>
+          <w:rFonts w:ascii="Consolas" w:eastAsia="Times New Roman" w:hAnsi="Consolas" w:cs="Courier New"/>
+          <w:color w:val="808080"/>
+          <w:sz w:val="20"/>
+          <w:szCs w:val="20"/>
+          <w:lang w:eastAsia="it-IT"/>
+        </w:rPr>
+        <w:t>//Descrizione fine atrio</w:t>
+      </w:r>
+      <w:r>
+        <w:rPr>
+          <w:rFonts w:ascii="Consolas" w:eastAsia="Times New Roman" w:hAnsi="Consolas" w:cs="Courier New"/>
+          <w:color w:val="808080"/>
+          <w:sz w:val="20"/>
+          <w:szCs w:val="20"/>
+          <w:lang w:eastAsia="it-IT"/>
+        </w:rPr>
+        <w:br/>
+      </w:r>
+      <w:r>
+        <w:rPr>
+          <w:rFonts w:ascii="Consolas" w:eastAsia="Times New Roman" w:hAnsi="Consolas" w:cs="Courier New"/>
+          <w:color w:val="A9B7C6"/>
+          <w:sz w:val="20"/>
+          <w:szCs w:val="20"/>
+          <w:lang w:eastAsia="it-IT"/>
+        </w:rPr>
+        <w:t xml:space="preserve">Room </w:t>
+      </w:r>
+      <w:proofErr w:type="spellStart"/>
+      <w:r>
+        <w:rPr>
+          <w:rFonts w:ascii="Consolas" w:eastAsia="Times New Roman" w:hAnsi="Consolas" w:cs="Courier New"/>
+          <w:color w:val="A9B7C6"/>
+          <w:sz w:val="20"/>
+          <w:szCs w:val="20"/>
+          <w:lang w:eastAsia="it-IT"/>
+        </w:rPr>
+        <w:t>end_lobby</w:t>
+      </w:r>
+      <w:proofErr w:type="spellEnd"/>
+      <w:r>
+        <w:rPr>
+          <w:rFonts w:ascii="Consolas" w:eastAsia="Times New Roman" w:hAnsi="Consolas" w:cs="Courier New"/>
+          <w:color w:val="A9B7C6"/>
+          <w:sz w:val="20"/>
+          <w:szCs w:val="20"/>
+          <w:lang w:eastAsia="it-IT"/>
+        </w:rPr>
+        <w:t xml:space="preserve"> = </w:t>
+      </w:r>
+      <w:r>
+        <w:rPr>
+          <w:rFonts w:ascii="Consolas" w:eastAsia="Times New Roman" w:hAnsi="Consolas" w:cs="Courier New"/>
+          <w:color w:val="CC7832"/>
+          <w:sz w:val="20"/>
+          <w:szCs w:val="20"/>
+          <w:lang w:eastAsia="it-IT"/>
+        </w:rPr>
+        <w:t xml:space="preserve">new </w:t>
+      </w:r>
+      <w:r>
+        <w:rPr>
+          <w:rFonts w:ascii="Consolas" w:eastAsia="Times New Roman" w:hAnsi="Consolas" w:cs="Courier New"/>
+          <w:color w:val="A9B7C6"/>
+          <w:sz w:val="20"/>
+          <w:szCs w:val="20"/>
+          <w:lang w:eastAsia="it-IT"/>
+        </w:rPr>
+        <w:t>Room(</w:t>
+      </w:r>
+      <w:r>
+        <w:rPr>
+          <w:rFonts w:ascii="Consolas" w:eastAsia="Times New Roman" w:hAnsi="Consolas" w:cs="Courier New"/>
+          <w:color w:val="6897BB"/>
+          <w:sz w:val="20"/>
+          <w:szCs w:val="20"/>
+          <w:lang w:eastAsia="it-IT"/>
+        </w:rPr>
+        <w:t>44</w:t>
+      </w:r>
+      <w:r>
+        <w:rPr>
+          <w:rFonts w:ascii="Consolas" w:eastAsia="Times New Roman" w:hAnsi="Consolas" w:cs="Courier New"/>
+          <w:color w:val="CC7832"/>
+          <w:sz w:val="20"/>
+          <w:szCs w:val="20"/>
+          <w:lang w:eastAsia="it-IT"/>
+        </w:rPr>
+        <w:t xml:space="preserve">, </w:t>
+      </w:r>
+      <w:r>
+        <w:rPr>
+          <w:rFonts w:ascii="Consolas" w:eastAsia="Times New Roman" w:hAnsi="Consolas" w:cs="Courier New"/>
+          <w:color w:val="6A8759"/>
+          <w:sz w:val="20"/>
+          <w:szCs w:val="20"/>
+          <w:lang w:eastAsia="it-IT"/>
+        </w:rPr>
+        <w:t>"Atrio"</w:t>
+      </w:r>
+      <w:r>
+        <w:rPr>
+          <w:rFonts w:ascii="Consolas" w:eastAsia="Times New Roman" w:hAnsi="Consolas" w:cs="Courier New"/>
+          <w:color w:val="CC7832"/>
+          <w:sz w:val="20"/>
+          <w:szCs w:val="20"/>
+          <w:lang w:eastAsia="it-IT"/>
+        </w:rPr>
+        <w:t xml:space="preserve">, </w:t>
+      </w:r>
+      <w:r>
+        <w:rPr>
+          <w:rFonts w:ascii="Consolas" w:eastAsia="Times New Roman" w:hAnsi="Consolas" w:cs="Courier New"/>
+          <w:color w:val="6A8759"/>
+          <w:sz w:val="20"/>
+          <w:szCs w:val="20"/>
+          <w:lang w:eastAsia="it-IT"/>
+        </w:rPr>
+        <w:t xml:space="preserve">"Ti trovi alla fine del grosso atrio, a sud vedi " </w:t>
+      </w:r>
+      <w:r>
+        <w:rPr>
+          <w:rFonts w:ascii="Consolas" w:eastAsia="Times New Roman" w:hAnsi="Consolas" w:cs="Courier New"/>
+          <w:color w:val="A9B7C6"/>
+          <w:sz w:val="20"/>
+          <w:szCs w:val="20"/>
+          <w:lang w:eastAsia="it-IT"/>
+        </w:rPr>
+        <w:t>+</w:t>
+      </w:r>
+      <w:r>
+        <w:rPr>
+          <w:rFonts w:ascii="Consolas" w:eastAsia="Times New Roman" w:hAnsi="Consolas" w:cs="Courier New"/>
+          <w:color w:val="A9B7C6"/>
+          <w:sz w:val="20"/>
+          <w:szCs w:val="20"/>
+          <w:lang w:eastAsia="it-IT"/>
+        </w:rPr>
+        <w:br/>
+        <w:t xml:space="preserve">        </w:t>
+      </w:r>
+      <w:r>
+        <w:rPr>
+          <w:rFonts w:ascii="Consolas" w:eastAsia="Times New Roman" w:hAnsi="Consolas" w:cs="Courier New"/>
+          <w:color w:val="6A8759"/>
+          <w:sz w:val="20"/>
+          <w:szCs w:val="20"/>
+          <w:lang w:eastAsia="it-IT"/>
+        </w:rPr>
+        <w:t xml:space="preserve">" tante guardie, sembra una zona particolarmente protetta!!! Noti a est la sala per la mensa e a " </w:t>
+      </w:r>
+      <w:r>
+        <w:rPr>
+          <w:rFonts w:ascii="Consolas" w:eastAsia="Times New Roman" w:hAnsi="Consolas" w:cs="Courier New"/>
+          <w:color w:val="A9B7C6"/>
+          <w:sz w:val="20"/>
+          <w:szCs w:val="20"/>
+          <w:lang w:eastAsia="it-IT"/>
+        </w:rPr>
+        <w:t>+</w:t>
+      </w:r>
+      <w:r>
+        <w:rPr>
+          <w:rFonts w:ascii="Consolas" w:eastAsia="Times New Roman" w:hAnsi="Consolas" w:cs="Courier New"/>
+          <w:color w:val="A9B7C6"/>
+          <w:sz w:val="20"/>
+          <w:szCs w:val="20"/>
+          <w:lang w:eastAsia="it-IT"/>
+        </w:rPr>
+        <w:br/>
+        <w:t xml:space="preserve">        </w:t>
+      </w:r>
+      <w:r>
+        <w:rPr>
+          <w:rFonts w:ascii="Consolas" w:eastAsia="Times New Roman" w:hAnsi="Consolas" w:cs="Courier New"/>
+          <w:color w:val="6A8759"/>
+          <w:sz w:val="20"/>
+          <w:szCs w:val="20"/>
+          <w:lang w:eastAsia="it-IT"/>
+        </w:rPr>
+        <w:t>" ovest le celle chiuse dei detenuti!"</w:t>
+      </w:r>
+      <w:r>
+        <w:rPr>
+          <w:rFonts w:ascii="Consolas" w:eastAsia="Times New Roman" w:hAnsi="Consolas" w:cs="Courier New"/>
+          <w:color w:val="A9B7C6"/>
+          <w:sz w:val="20"/>
+          <w:szCs w:val="20"/>
+          <w:lang w:eastAsia="it-IT"/>
+        </w:rPr>
+        <w:t>)</w:t>
+      </w:r>
+      <w:r>
+        <w:rPr>
+          <w:rFonts w:ascii="Consolas" w:eastAsia="Times New Roman" w:hAnsi="Consolas" w:cs="Courier New"/>
+          <w:color w:val="CC7832"/>
+          <w:sz w:val="20"/>
+          <w:szCs w:val="20"/>
+          <w:lang w:eastAsia="it-IT"/>
+        </w:rPr>
+        <w:t>;</w:t>
+      </w:r>
+      <w:r>
+        <w:rPr>
+          <w:rFonts w:ascii="Consolas" w:eastAsia="Times New Roman" w:hAnsi="Consolas" w:cs="Courier New"/>
+          <w:color w:val="CC7832"/>
+          <w:sz w:val="20"/>
+          <w:szCs w:val="20"/>
+          <w:lang w:eastAsia="it-IT"/>
+        </w:rPr>
+        <w:br/>
+      </w:r>
+      <w:proofErr w:type="spellStart"/>
+      <w:r>
+        <w:rPr>
+          <w:rFonts w:ascii="Consolas" w:eastAsia="Times New Roman" w:hAnsi="Consolas" w:cs="Courier New"/>
+          <w:color w:val="A9B7C6"/>
+          <w:sz w:val="20"/>
+          <w:szCs w:val="20"/>
+          <w:lang w:eastAsia="it-IT"/>
+        </w:rPr>
+        <w:t>end_</w:t>
+      </w:r>
+      <w:proofErr w:type="gramStart"/>
+      <w:r>
+        <w:rPr>
+          <w:rFonts w:ascii="Consolas" w:eastAsia="Times New Roman" w:hAnsi="Consolas" w:cs="Courier New"/>
+          <w:color w:val="A9B7C6"/>
+          <w:sz w:val="20"/>
+          <w:szCs w:val="20"/>
+          <w:lang w:eastAsia="it-IT"/>
+        </w:rPr>
+        <w:t>lobby.setLook</w:t>
+      </w:r>
+      <w:proofErr w:type="spellEnd"/>
+      <w:proofErr w:type="gramEnd"/>
+      <w:r>
+        <w:rPr>
+          <w:rFonts w:ascii="Consolas" w:eastAsia="Times New Roman" w:hAnsi="Consolas" w:cs="Courier New"/>
+          <w:color w:val="A9B7C6"/>
+          <w:sz w:val="20"/>
+          <w:szCs w:val="20"/>
+          <w:lang w:eastAsia="it-IT"/>
+        </w:rPr>
+        <w:t>(</w:t>
+      </w:r>
+      <w:r>
+        <w:rPr>
+          <w:rFonts w:ascii="Consolas" w:eastAsia="Times New Roman" w:hAnsi="Consolas" w:cs="Courier New"/>
+          <w:color w:val="6A8759"/>
+          <w:sz w:val="20"/>
+          <w:szCs w:val="20"/>
+          <w:lang w:eastAsia="it-IT"/>
+        </w:rPr>
+        <w:t>"Non c'è nulla di particolare! Puoi ritornare indietro verso nord!"</w:t>
+      </w:r>
+      <w:r>
+        <w:rPr>
+          <w:rFonts w:ascii="Consolas" w:eastAsia="Times New Roman" w:hAnsi="Consolas" w:cs="Courier New"/>
+          <w:color w:val="A9B7C6"/>
+          <w:sz w:val="20"/>
+          <w:szCs w:val="20"/>
+          <w:lang w:eastAsia="it-IT"/>
+        </w:rPr>
+        <w:t>)</w:t>
+      </w:r>
+      <w:r>
+        <w:rPr>
+          <w:rFonts w:ascii="Consolas" w:eastAsia="Times New Roman" w:hAnsi="Consolas" w:cs="Courier New"/>
+          <w:color w:val="CC7832"/>
+          <w:sz w:val="20"/>
+          <w:szCs w:val="20"/>
+          <w:lang w:eastAsia="it-IT"/>
+        </w:rPr>
+        <w:t>;</w:t>
+      </w:r>
+    </w:p>
+    <w:p/>
+    <w:p/>
+    <w:p/>
+    <w:p>
       <w:bookmarkStart w:id="0" w:name="_GoBack"/>
       <w:bookmarkEnd w:id="0"/>
     </w:p>
@@ -2630,6 +3185,56 @@
       <w:contextualSpacing/>
     </w:pPr>
   </w:style>
+  <w:style w:type="paragraph" w:styleId="PreformattatoHTML">
+    <w:name w:val="HTML Preformatted"/>
+    <w:basedOn w:val="Normale"/>
+    <w:link w:val="PreformattatoHTMLCarattere"/>
+    <w:uiPriority w:val="99"/>
+    <w:semiHidden/>
+    <w:unhideWhenUsed/>
+    <w:rsid w:val="00AB232F"/>
+    <w:pPr>
+      <w:tabs>
+        <w:tab w:val="left" w:pos="916"/>
+        <w:tab w:val="left" w:pos="1832"/>
+        <w:tab w:val="left" w:pos="2748"/>
+        <w:tab w:val="left" w:pos="3664"/>
+        <w:tab w:val="left" w:pos="4580"/>
+        <w:tab w:val="left" w:pos="5496"/>
+        <w:tab w:val="left" w:pos="6412"/>
+        <w:tab w:val="left" w:pos="7328"/>
+        <w:tab w:val="left" w:pos="8244"/>
+        <w:tab w:val="left" w:pos="9160"/>
+        <w:tab w:val="left" w:pos="10076"/>
+        <w:tab w:val="left" w:pos="10992"/>
+        <w:tab w:val="left" w:pos="11908"/>
+        <w:tab w:val="left" w:pos="12824"/>
+        <w:tab w:val="left" w:pos="13740"/>
+        <w:tab w:val="left" w:pos="14656"/>
+      </w:tabs>
+      <w:spacing w:after="0" w:line="240" w:lineRule="auto"/>
+    </w:pPr>
+    <w:rPr>
+      <w:rFonts w:ascii="Courier New" w:eastAsia="Times New Roman" w:hAnsi="Courier New" w:cs="Courier New"/>
+      <w:sz w:val="20"/>
+      <w:szCs w:val="20"/>
+      <w:lang w:eastAsia="it-IT"/>
+    </w:rPr>
+  </w:style>
+  <w:style w:type="character" w:customStyle="1" w:styleId="PreformattatoHTMLCarattere">
+    <w:name w:val="Preformattato HTML Carattere"/>
+    <w:basedOn w:val="Carpredefinitoparagrafo"/>
+    <w:link w:val="PreformattatoHTML"/>
+    <w:uiPriority w:val="99"/>
+    <w:semiHidden/>
+    <w:rsid w:val="00AB232F"/>
+    <w:rPr>
+      <w:rFonts w:ascii="Courier New" w:eastAsia="Times New Roman" w:hAnsi="Courier New" w:cs="Courier New"/>
+      <w:sz w:val="20"/>
+      <w:szCs w:val="20"/>
+      <w:lang w:eastAsia="it-IT"/>
+    </w:rPr>
+  </w:style>
 </w:styles>
 </file>
 
@@ -2933,7 +3538,7 @@
 </file>
 
 <file path=customXml/itemProps1.xml><?xml version="1.0" encoding="utf-8"?>
-<ds:datastoreItem xmlns:ds="http://schemas.openxmlformats.org/officeDocument/2006/customXml" ds:itemID="{29FEDDB4-BFDE-4726-A44A-3E3E22C4AE7A}">
+<ds:datastoreItem xmlns:ds="http://schemas.openxmlformats.org/officeDocument/2006/customXml" ds:itemID="{33057480-2AE0-4A58-985F-C4A8999B4BB5}">
   <ds:schemaRefs>
     <ds:schemaRef ds:uri="http://schemas.openxmlformats.org/officeDocument/2006/bibliography"/>
   </ds:schemaRefs>

</xml_diff>